<commit_message>
Implemented IBPW, a operation to get a 2-byte pair respective to the Base Pointer.
</commit_message>
<xml_diff>
--- a/Documentation/DINGUS 8 Documentation.docx
+++ b/Documentation/DINGUS 8 Documentation.docx
@@ -504,7 +504,13 @@
         <w:rPr>
           <w:rFonts w:ascii="Andale Mono" w:hAnsi="Andale Mono"/>
         </w:rPr>
-        <w:t xml:space="preserve">, </w:t>
+        <w:t>;</w:t>
+      </w:r>
+      <w:r>
+        <w:rPr>
+          <w:rFonts w:ascii="Andale Mono" w:hAnsi="Andale Mono"/>
+        </w:rPr>
+        <w:t xml:space="preserve"> </w:t>
       </w:r>
       <w:r>
         <w:rPr>
@@ -3445,7 +3451,7 @@
         <w:rPr>
           <w:rFonts w:ascii="Andale Mono" w:hAnsi="Andale Mono"/>
         </w:rPr>
-        <w:t>0x35: JNGs (IMM</w:t>
+        <w:t>0x35: JNG (IMM</w:t>
       </w:r>
       <w:r>
         <w:rPr>
@@ -4010,7 +4016,19 @@
         <w:rPr>
           <w:rFonts w:ascii="Andale Mono" w:hAnsi="Andale Mono"/>
         </w:rPr>
-        <w:t>0x43: SETG: Set Greater [G]</w:t>
+        <w:t>0x43: SETG</w:t>
+      </w:r>
+      <w:r>
+        <w:rPr>
+          <w:rFonts w:ascii="Andale Mono" w:hAnsi="Andale Mono"/>
+        </w:rPr>
+        <w:t>:</w:t>
+      </w:r>
+      <w:r>
+        <w:rPr>
+          <w:rFonts w:ascii="Andale Mono" w:hAnsi="Andale Mono"/>
+        </w:rPr>
+        <w:t xml:space="preserve"> Set Greater [G]</w:t>
       </w:r>
       <w:r>
         <w:rPr>
@@ -4029,13 +4047,55 @@
         <w:rPr>
           <w:rFonts w:ascii="Andale Mono" w:hAnsi="Andale Mono"/>
         </w:rPr>
-        <w:t>0x44: CLRG: Clear Greater [G]</w:t>
+        <w:t>0x44: CLRG</w:t>
+      </w:r>
+      <w:r>
+        <w:rPr>
+          <w:rFonts w:ascii="Andale Mono" w:hAnsi="Andale Mono"/>
+        </w:rPr>
+        <w:t>:</w:t>
+      </w:r>
+      <w:r>
+        <w:rPr>
+          <w:rFonts w:ascii="Andale Mono" w:hAnsi="Andale Mono"/>
+        </w:rPr>
+        <w:t xml:space="preserve"> Clear Greater [G]</w:t>
       </w:r>
       <w:r>
         <w:rPr>
           <w:rFonts w:ascii="Andale Mono" w:hAnsi="Andale Mono"/>
         </w:rPr>
         <w:t>.</w:t>
+      </w:r>
+    </w:p>
+    <w:p>
+      <w:pPr>
+        <w:pBdr>
+          <w:top w:val="double" w:sz="6" w:space="1" w:color="auto"/>
+          <w:bottom w:val="double" w:sz="6" w:space="1" w:color="auto"/>
+        </w:pBdr>
+        <w:rPr>
+          <w:rFonts w:ascii="Andale Mono" w:hAnsi="Andale Mono"/>
+        </w:rPr>
+      </w:pPr>
+      <w:r>
+        <w:rPr>
+          <w:rFonts w:ascii="Andale Mono" w:hAnsi="Andale Mono"/>
+        </w:rPr>
+        <w:t>WIDE (CON’T)</w:t>
+      </w:r>
+    </w:p>
+    <w:p>
+      <w:pPr>
+        <w:rPr>
+          <w:rFonts w:ascii="Andale Mono" w:hAnsi="Andale Mono"/>
+        </w:rPr>
+      </w:pPr>
+      <w:r>
+        <w:rPr>
+          <w:rFonts w:ascii="Andale Mono" w:hAnsi="Andale Mono"/>
+        </w:rPr>
+        <w:t>0x45: IBPW (IMM8) OFFSET (REG16) Destination: Copy 2 bytes of data from the BP BP+OFFSET to BP+OFFSET+1 to Destination [Z].</w:t>
       </w:r>
     </w:p>
     <w:sectPr>

</xml_diff>